<commit_message>
Add Alex version of Implementation and SRS
</commit_message>
<xml_diff>
--- a/Documents/17062019/Team_NAG_Implementation_Plan.docx
+++ b/Documents/17062019/Team_NAG_Implementation_Plan.docx
@@ -46,13 +46,8 @@
     </w:p>
     <w:p>
       <w:r>
-        <w:t xml:space="preserve">Date issued: </w:t>
-      </w:r>
-      <w:proofErr w:type="gramStart"/>
-      <w:r>
-        <w:t>pretty late</w:t>
-      </w:r>
-      <w:proofErr w:type="gramEnd"/>
+        <w:t>Date issued: pretty late</w:t>
+      </w:r>
     </w:p>
     <w:p>
       <w:r>
@@ -141,23 +136,21 @@
           <w:sz w:val="24"/>
           <w:szCs w:val="24"/>
         </w:rPr>
-        <w:t xml:space="preserve">The purpose of this implementation and migration plan is to address the transition process of the SRV software to its operational environment at TAFESA. At current stage the </w:t>
-      </w:r>
-      <w:proofErr w:type="spellStart"/>
+        <w:t xml:space="preserve">The purpose of this implementation and migration plan is to address the transition process of the SRV software to its operational environment </w:t>
+      </w:r>
       <w:r>
         <w:rPr>
           <w:sz w:val="24"/>
           <w:szCs w:val="24"/>
         </w:rPr>
-        <w:t>ITStudies</w:t>
-      </w:r>
-      <w:proofErr w:type="spellEnd"/>
+        <w:t>within the TAFE Buddy System of</w:t>
+      </w:r>
       <w:r>
         <w:rPr>
           <w:sz w:val="24"/>
           <w:szCs w:val="24"/>
         </w:rPr>
-        <w:t xml:space="preserve"> section will be the only one affected, but the possibility of future extensions has been considered.</w:t>
+        <w:t xml:space="preserve"> TAFESA. At current stage the ITStudies section will be the only one affected, but the possibility of future extensions has been considered.</w:t>
       </w:r>
     </w:p>
     <w:p>
@@ -204,24 +197,54 @@
         </w:tabs>
       </w:pPr>
       <w:r>
-        <w:t xml:space="preserve">The SRV Project (Student Result View) will be implemented in the </w:t>
-      </w:r>
-      <w:proofErr w:type="spellStart"/>
-      <w:r>
-        <w:t>ITStudies</w:t>
-      </w:r>
-      <w:proofErr w:type="spellEnd"/>
-      <w:r>
-        <w:t xml:space="preserve"> sector of TAFESA as part of the larger </w:t>
-      </w:r>
-      <w:proofErr w:type="spellStart"/>
-      <w:r>
-        <w:t>TAFEBuddy</w:t>
-      </w:r>
-      <w:proofErr w:type="spellEnd"/>
-      <w:r>
-        <w:t xml:space="preserve"> project, to substitute the current system and to give students more control over their study path.</w:t>
-      </w:r>
+        <w:t>The SRV Project (Student Result View) will be implemented in the ITStudies sector of TAFESA as part of the larger TAFE</w:t>
+      </w:r>
+      <w:r>
+        <w:t xml:space="preserve"> </w:t>
+      </w:r>
+      <w:r>
+        <w:t xml:space="preserve">Buddy </w:t>
+      </w:r>
+      <w:r>
+        <w:t>System.</w:t>
+      </w:r>
+    </w:p>
+    <w:p>
+      <w:pPr>
+        <w:tabs>
+          <w:tab w:val="left" w:pos="2895"/>
+        </w:tabs>
+      </w:pPr>
+      <w:r>
+        <w:t>It’s main purpose will be</w:t>
+      </w:r>
+      <w:r>
+        <w:t xml:space="preserve"> to</w:t>
+      </w:r>
+      <w:r>
+        <w:t xml:space="preserve"> </w:t>
+      </w:r>
+      <w:r>
+        <w:t>offer an overview of</w:t>
+      </w:r>
+      <w:r>
+        <w:t xml:space="preserve"> the accademic progress of a student in a qualification</w:t>
+      </w:r>
+      <w:r>
+        <w:t xml:space="preserve"> and once the requirements of the qualification will be met, to allow the user to request the production of a parchment.</w:t>
+      </w:r>
+    </w:p>
+    <w:p>
+      <w:pPr>
+        <w:tabs>
+          <w:tab w:val="left" w:pos="2895"/>
+        </w:tabs>
+        <w:rPr>
+          <w:rFonts w:ascii="Lucida Console" w:hAnsi="Lucida Console" w:cs="Lucida Console"/>
+          <w:sz w:val="18"/>
+          <w:szCs w:val="18"/>
+        </w:rPr>
+      </w:pPr>
     </w:p>
     <w:p>
       <w:pPr>
@@ -247,50 +270,68 @@
         </w:tabs>
       </w:pPr>
       <w:r>
-        <w:t xml:space="preserve">Once all the features and functionalities are completed as requested by the client and approved by the management, the dummy data hard coded in the project code will be </w:t>
-      </w:r>
-      <w:r>
-        <w:t>replaced with dummy data that will be inserted in the provided database.</w:t>
-      </w:r>
-    </w:p>
-    <w:p>
-      <w:pPr>
-        <w:tabs>
-          <w:tab w:val="left" w:pos="2895"/>
-        </w:tabs>
-      </w:pPr>
-      <w:r>
-        <w:t>Upon verification of the correct behaviour of the SRV product in relation to the database, the product will be considered full operational and ready to be made available to TAFESA staff and students.</w:t>
-      </w:r>
-    </w:p>
-    <w:p>
-      <w:pPr>
-        <w:tabs>
-          <w:tab w:val="left" w:pos="2895"/>
-        </w:tabs>
-      </w:pPr>
-      <w:r>
-        <w:t>The insertion of real student data in the system will mark the end of the implementation phase.</w:t>
-      </w:r>
-    </w:p>
-    <w:p>
-      <w:pPr>
-        <w:tabs>
-          <w:tab w:val="left" w:pos="2895"/>
-        </w:tabs>
-      </w:pPr>
-    </w:p>
-    <w:p>
-      <w:pPr>
-        <w:tabs>
-          <w:tab w:val="left" w:pos="2895"/>
-        </w:tabs>
-      </w:pPr>
-      <w:r>
-        <w:t>A time-frame of two weeks is expected to allow the staff to be trained on the new product and to allow TAFESA to re-organize in accordance to the</w:t>
-      </w:r>
-      <w:r>
-        <w:t xml:space="preserve"> new software capabilities</w:t>
+        <w:t>Once the UI and the code for the SRV will be completed and approved by the client, the application will access the provided database and will be tested using dummy data in substitution of the ones hardcoded during development.</w:t>
+      </w:r>
+    </w:p>
+    <w:p>
+      <w:pPr>
+        <w:tabs>
+          <w:tab w:val="left" w:pos="2895"/>
+        </w:tabs>
+      </w:pPr>
+      <w:r>
+        <w:t>Upon verification of the correct behaviour</w:t>
+      </w:r>
+      <w:r>
+        <w:t>, if the testing results will be satisfactory, the SRV will be implemented in the TAFE Buddy System and will access the existing database with the real records.</w:t>
+      </w:r>
+    </w:p>
+    <w:p>
+      <w:pPr>
+        <w:tabs>
+          <w:tab w:val="left" w:pos="2895"/>
+        </w:tabs>
+      </w:pPr>
+    </w:p>
+    <w:p>
+      <w:pPr>
+        <w:tabs>
+          <w:tab w:val="left" w:pos="2895"/>
+        </w:tabs>
+      </w:pPr>
+      <w:r>
+        <w:t xml:space="preserve">The SRV will be at first </w:t>
+      </w:r>
+      <w:r>
+        <w:t xml:space="preserve">distributed to </w:t>
+      </w:r>
+      <w:r>
+        <w:t>the lecturers and the admin staff, to allow them to familiarise with the product</w:t>
+      </w:r>
+      <w:r>
+        <w:t xml:space="preserve"> with the help of the development team.</w:t>
+      </w:r>
+    </w:p>
+    <w:p>
+      <w:pPr>
+        <w:tabs>
+          <w:tab w:val="left" w:pos="2895"/>
+        </w:tabs>
+      </w:pPr>
+      <w:r>
+        <w:t>Once lecturers and admin will be ready to offer support and guidance to the students in the use of the product, the application will be finall</w:t>
+      </w:r>
+      <w:r>
+        <w:t>y</w:t>
+      </w:r>
+      <w:r>
+        <w:t xml:space="preserve"> made available </w:t>
+      </w:r>
+      <w:r>
+        <w:t>to the student</w:t>
+      </w:r>
+      <w:r>
+        <w:t>s, thus marking the end of the implementation phase</w:t>
       </w:r>
       <w:r>
         <w:t>.</w:t>
@@ -315,15 +356,85 @@
         <w:tabs>
           <w:tab w:val="left" w:pos="2895"/>
         </w:tabs>
-        <w:rPr>
-          <w:b/>
-        </w:rPr>
-      </w:pPr>
-      <w:r>
-        <w:rPr>
-          <w:b/>
-        </w:rPr>
+      </w:pPr>
+    </w:p>
+    <w:p>
+      <w:pPr>
+        <w:tabs>
+          <w:tab w:val="left" w:pos="2895"/>
+        </w:tabs>
+      </w:pPr>
+    </w:p>
+    <w:p>
+      <w:pPr>
+        <w:tabs>
+          <w:tab w:val="left" w:pos="2895"/>
+        </w:tabs>
+      </w:pPr>
+    </w:p>
+    <w:p>
+      <w:pPr>
+        <w:tabs>
+          <w:tab w:val="left" w:pos="2895"/>
+        </w:tabs>
+      </w:pPr>
+    </w:p>
+    <w:p>
+      <w:pPr>
+        <w:tabs>
+          <w:tab w:val="left" w:pos="2895"/>
+        </w:tabs>
+      </w:pPr>
+    </w:p>
+    <w:p>
+      <w:pPr>
+        <w:tabs>
+          <w:tab w:val="left" w:pos="2895"/>
+        </w:tabs>
+      </w:pPr>
+    </w:p>
+    <w:p>
+      <w:pPr>
+        <w:tabs>
+          <w:tab w:val="left" w:pos="2895"/>
+        </w:tabs>
+      </w:pPr>
+    </w:p>
+    <w:p>
+      <w:pPr>
+        <w:tabs>
+          <w:tab w:val="left" w:pos="2895"/>
+        </w:tabs>
+        <w:rPr>
+          <w:b/>
+        </w:rPr>
+      </w:pPr>
+      <w:r>
+        <w:rPr>
+          <w:b/>
+        </w:rPr>
+        <w:lastRenderedPageBreak/>
         <w:t>Points of Contacts</w:t>
+      </w:r>
+    </w:p>
+    <w:p>
+      <w:pPr>
+        <w:tabs>
+          <w:tab w:val="left" w:pos="2895"/>
+        </w:tabs>
+        <w:rPr>
+          <w:b/>
+        </w:rPr>
+      </w:pPr>
+    </w:p>
+    <w:p>
+      <w:pPr>
+        <w:tabs>
+          <w:tab w:val="left" w:pos="2895"/>
+        </w:tabs>
+      </w:pPr>
+      <w:r>
+        <w:t>The table below provides the relevant contact information of the people involved in the project.</w:t>
       </w:r>
     </w:p>
     <w:p>
@@ -433,13 +544,8 @@
               </w:tabs>
             </w:pPr>
             <w:r>
-              <w:t xml:space="preserve">Dale Van </w:t>
-            </w:r>
-            <w:proofErr w:type="spellStart"/>
-            <w:r>
-              <w:t>Heer</w:t>
-            </w:r>
-            <w:proofErr w:type="spellEnd"/>
+              <w:t>Dale Van Heer</w:t>
+            </w:r>
           </w:p>
         </w:tc>
         <w:tc>
@@ -451,19 +557,31 @@
               <w:tabs>
                 <w:tab w:val="left" w:pos="2895"/>
               </w:tabs>
-            </w:pPr>
+              <w:jc w:val="center"/>
+            </w:pPr>
+            <w:r>
+              <w:t>Sponsor</w:t>
+            </w:r>
           </w:p>
         </w:tc>
         <w:tc>
           <w:tcPr>
             <w:tcW w:w="3116" w:type="dxa"/>
-          </w:tcPr>
-          <w:p>
-            <w:pPr>
-              <w:tabs>
-                <w:tab w:val="left" w:pos="2895"/>
-              </w:tabs>
-            </w:pPr>
+            <w:vAlign w:val="center"/>
+          </w:tcPr>
+          <w:p>
+            <w:pPr>
+              <w:tabs>
+                <w:tab w:val="left" w:pos="2895"/>
+              </w:tabs>
+              <w:jc w:val="center"/>
+            </w:pPr>
+            <w:r>
+              <w:rPr>
+                <w:rFonts w:cstheme="minorHAnsi"/>
+              </w:rPr>
+              <w:t>(555) 555-1000</w:t>
+            </w:r>
           </w:p>
         </w:tc>
       </w:tr>
@@ -495,7 +613,11 @@
               <w:tabs>
                 <w:tab w:val="left" w:pos="2895"/>
               </w:tabs>
-            </w:pPr>
+              <w:jc w:val="center"/>
+            </w:pPr>
+            <w:r>
+              <w:t>Project Manager</w:t>
+            </w:r>
           </w:p>
         </w:tc>
         <w:tc>
@@ -507,7 +629,14 @@
               <w:tabs>
                 <w:tab w:val="left" w:pos="2895"/>
               </w:tabs>
-            </w:pPr>
+              <w:jc w:val="center"/>
+            </w:pPr>
+            <w:r>
+              <w:rPr>
+                <w:rFonts w:cstheme="minorHAnsi"/>
+              </w:rPr>
+              <w:t>(555) 555-1111</w:t>
+            </w:r>
           </w:p>
         </w:tc>
       </w:tr>
@@ -539,7 +668,11 @@
               <w:tabs>
                 <w:tab w:val="left" w:pos="2895"/>
               </w:tabs>
-            </w:pPr>
+              <w:jc w:val="center"/>
+            </w:pPr>
+            <w:r>
+              <w:t>Requirements Lead</w:t>
+            </w:r>
           </w:p>
         </w:tc>
         <w:tc>
@@ -551,7 +684,14 @@
               <w:tabs>
                 <w:tab w:val="left" w:pos="2895"/>
               </w:tabs>
-            </w:pPr>
+              <w:jc w:val="center"/>
+            </w:pPr>
+            <w:r>
+              <w:rPr>
+                <w:rFonts w:cstheme="minorHAnsi"/>
+              </w:rPr>
+              <w:t>(555) 555-1112</w:t>
+            </w:r>
           </w:p>
         </w:tc>
       </w:tr>
@@ -583,19 +723,258 @@
               <w:tabs>
                 <w:tab w:val="left" w:pos="2895"/>
               </w:tabs>
-            </w:pPr>
+              <w:jc w:val="center"/>
+            </w:pPr>
+            <w:r>
+              <w:t>Mobile Development Lead</w:t>
+            </w:r>
           </w:p>
         </w:tc>
         <w:tc>
           <w:tcPr>
             <w:tcW w:w="3116" w:type="dxa"/>
-          </w:tcPr>
-          <w:p>
-            <w:pPr>
-              <w:tabs>
-                <w:tab w:val="left" w:pos="2895"/>
-              </w:tabs>
-            </w:pPr>
+            <w:vAlign w:val="center"/>
+          </w:tcPr>
+          <w:p>
+            <w:pPr>
+              <w:tabs>
+                <w:tab w:val="left" w:pos="2895"/>
+              </w:tabs>
+              <w:jc w:val="center"/>
+            </w:pPr>
+            <w:r>
+              <w:rPr>
+                <w:rFonts w:cstheme="minorHAnsi"/>
+              </w:rPr>
+              <w:t>(555) 555-1114</w:t>
+            </w:r>
+          </w:p>
+        </w:tc>
+      </w:tr>
+      <w:tr>
+        <w:trPr>
+          <w:trHeight w:val="415"/>
+        </w:trPr>
+        <w:tc>
+          <w:tcPr>
+            <w:tcW w:w="3114" w:type="dxa"/>
+          </w:tcPr>
+          <w:p>
+            <w:pPr>
+              <w:tabs>
+                <w:tab w:val="left" w:pos="2895"/>
+              </w:tabs>
+            </w:pPr>
+            <w:r>
+              <w:t>Dale Van Heer(2)</w:t>
+            </w:r>
+          </w:p>
+        </w:tc>
+        <w:tc>
+          <w:tcPr>
+            <w:tcW w:w="3114" w:type="dxa"/>
+          </w:tcPr>
+          <w:p>
+            <w:pPr>
+              <w:tabs>
+                <w:tab w:val="left" w:pos="2895"/>
+              </w:tabs>
+              <w:jc w:val="center"/>
+            </w:pPr>
+            <w:r>
+              <w:t>Technical Lead</w:t>
+            </w:r>
+          </w:p>
+        </w:tc>
+        <w:tc>
+          <w:tcPr>
+            <w:tcW w:w="3116" w:type="dxa"/>
+          </w:tcPr>
+          <w:p>
+            <w:pPr>
+              <w:tabs>
+                <w:tab w:val="left" w:pos="2895"/>
+              </w:tabs>
+              <w:jc w:val="center"/>
+            </w:pPr>
+            <w:r>
+              <w:rPr>
+                <w:rFonts w:cstheme="minorHAnsi"/>
+              </w:rPr>
+              <w:t>(555) 555-1332</w:t>
+            </w:r>
+          </w:p>
+        </w:tc>
+      </w:tr>
+      <w:tr>
+        <w:trPr>
+          <w:trHeight w:val="415"/>
+        </w:trPr>
+        <w:tc>
+          <w:tcPr>
+            <w:tcW w:w="3114" w:type="dxa"/>
+          </w:tcPr>
+          <w:p>
+            <w:pPr>
+              <w:tabs>
+                <w:tab w:val="left" w:pos="2895"/>
+              </w:tabs>
+            </w:pPr>
+            <w:r>
+              <w:t>Ngo Nguyen</w:t>
+            </w:r>
+          </w:p>
+        </w:tc>
+        <w:tc>
+          <w:tcPr>
+            <w:tcW w:w="3114" w:type="dxa"/>
+          </w:tcPr>
+          <w:p>
+            <w:pPr>
+              <w:tabs>
+                <w:tab w:val="left" w:pos="2895"/>
+              </w:tabs>
+              <w:jc w:val="center"/>
+            </w:pPr>
+            <w:r>
+              <w:t>Lead Developer</w:t>
+            </w:r>
+          </w:p>
+        </w:tc>
+        <w:tc>
+          <w:tcPr>
+            <w:tcW w:w="3116" w:type="dxa"/>
+            <w:vAlign w:val="center"/>
+          </w:tcPr>
+          <w:p>
+            <w:pPr>
+              <w:tabs>
+                <w:tab w:val="left" w:pos="2895"/>
+              </w:tabs>
+              <w:jc w:val="center"/>
+            </w:pPr>
+            <w:r>
+              <w:rPr>
+                <w:rFonts w:cstheme="minorHAnsi"/>
+              </w:rPr>
+              <w:t>(555) 555-1333</w:t>
+            </w:r>
+          </w:p>
+        </w:tc>
+      </w:tr>
+      <w:tr>
+        <w:trPr>
+          <w:trHeight w:val="415"/>
+        </w:trPr>
+        <w:tc>
+          <w:tcPr>
+            <w:tcW w:w="3114" w:type="dxa"/>
+          </w:tcPr>
+          <w:p>
+            <w:pPr>
+              <w:tabs>
+                <w:tab w:val="left" w:pos="2895"/>
+              </w:tabs>
+            </w:pPr>
+            <w:r>
+              <w:t>Alessandro Ferro</w:t>
+            </w:r>
+          </w:p>
+        </w:tc>
+        <w:tc>
+          <w:tcPr>
+            <w:tcW w:w="3114" w:type="dxa"/>
+          </w:tcPr>
+          <w:p>
+            <w:pPr>
+              <w:tabs>
+                <w:tab w:val="left" w:pos="2895"/>
+              </w:tabs>
+              <w:jc w:val="center"/>
+            </w:pPr>
+            <w:r>
+              <w:t>Developer</w:t>
+            </w:r>
+          </w:p>
+        </w:tc>
+        <w:tc>
+          <w:tcPr>
+            <w:tcW w:w="3116" w:type="dxa"/>
+          </w:tcPr>
+          <w:p>
+            <w:pPr>
+              <w:tabs>
+                <w:tab w:val="left" w:pos="2895"/>
+              </w:tabs>
+              <w:jc w:val="center"/>
+            </w:pPr>
+            <w:r>
+              <w:rPr>
+                <w:rFonts w:cstheme="minorHAnsi"/>
+              </w:rPr>
+              <w:t>(555) 555-1339</w:t>
+            </w:r>
+          </w:p>
+        </w:tc>
+      </w:tr>
+      <w:tr>
+        <w:trPr>
+          <w:trHeight w:val="415"/>
+        </w:trPr>
+        <w:tc>
+          <w:tcPr>
+            <w:tcW w:w="3114" w:type="dxa"/>
+          </w:tcPr>
+          <w:p>
+            <w:pPr>
+              <w:tabs>
+                <w:tab w:val="left" w:pos="2895"/>
+              </w:tabs>
+            </w:pPr>
+            <w:r>
+              <w:t>Gonzalo Soto Canales</w:t>
+            </w:r>
+          </w:p>
+        </w:tc>
+        <w:tc>
+          <w:tcPr>
+            <w:tcW w:w="3114" w:type="dxa"/>
+          </w:tcPr>
+          <w:p>
+            <w:pPr>
+              <w:tabs>
+                <w:tab w:val="left" w:pos="2895"/>
+              </w:tabs>
+              <w:jc w:val="center"/>
+            </w:pPr>
+            <w:r>
+              <w:t>Developer</w:t>
+            </w:r>
+          </w:p>
+        </w:tc>
+        <w:tc>
+          <w:tcPr>
+            <w:tcW w:w="3116" w:type="dxa"/>
+          </w:tcPr>
+          <w:p>
+            <w:pPr>
+              <w:tabs>
+                <w:tab w:val="left" w:pos="2895"/>
+              </w:tabs>
+              <w:jc w:val="center"/>
+            </w:pPr>
+            <w:r>
+              <w:rPr>
+                <w:rFonts w:cstheme="minorHAnsi"/>
+              </w:rPr>
+              <w:t>(555) 555-13</w:t>
+            </w:r>
+            <w:r>
+              <w:rPr>
+                <w:rFonts w:cstheme="minorHAnsi"/>
+              </w:rPr>
+              <w:t>40</w:t>
+            </w:r>
           </w:p>
         </w:tc>
       </w:tr>
@@ -620,8 +999,37 @@
         <w:rPr>
           <w:b/>
         </w:rPr>
-        <w:lastRenderedPageBreak/>
         <w:t>Major Tasks</w:t>
+      </w:r>
+    </w:p>
+    <w:p>
+      <w:pPr>
+        <w:tabs>
+          <w:tab w:val="left" w:pos="2895"/>
+        </w:tabs>
+        <w:rPr>
+          <w:b/>
+        </w:rPr>
+      </w:pPr>
+    </w:p>
+    <w:p>
+      <w:pPr>
+        <w:tabs>
+          <w:tab w:val="left" w:pos="2895"/>
+        </w:tabs>
+      </w:pPr>
+      <w:r>
+        <w:t>Within the scope of the SRV Project development, the following tasks have been identified. For each task there is indicated the team responsible for its completion.</w:t>
+      </w:r>
+    </w:p>
+    <w:p>
+      <w:pPr>
+        <w:tabs>
+          <w:tab w:val="left" w:pos="2895"/>
+        </w:tabs>
+      </w:pPr>
+      <w:r>
+        <w:t>The specific individual responsibiities are not specified in this document.</w:t>
       </w:r>
     </w:p>
     <w:p>
@@ -646,13 +1054,11 @@
         </w:tabs>
       </w:pPr>
       <w:r>
-        <w:t xml:space="preserve">Complete SRV design: </w:t>
-      </w:r>
-      <w:proofErr w:type="spellStart"/>
-      <w:r>
-        <w:t>Team_NAG</w:t>
-      </w:r>
-      <w:proofErr w:type="spellEnd"/>
+        <w:t>Complete SRV design: Team_NAG</w:t>
+      </w:r>
+      <w:r>
+        <w:t xml:space="preserve"> (ITWorks)</w:t>
+      </w:r>
     </w:p>
     <w:p>
       <w:pPr>
@@ -662,8 +1068,34 @@
         </w:tabs>
       </w:pPr>
       <w:r>
-        <w:t>This task includes all the tasks required to produce a detailed design of the product (requirements gathering, prototyping, etc.)</w:t>
-      </w:r>
+        <w:t xml:space="preserve">This task includes all the </w:t>
+      </w:r>
+      <w:r>
+        <w:t>work</w:t>
+      </w:r>
+      <w:r>
+        <w:t xml:space="preserve"> required to produce a detailed</w:t>
+      </w:r>
+      <w:r>
+        <w:t xml:space="preserve"> </w:t>
+      </w:r>
+      <w:r>
+        <w:t xml:space="preserve">design of the </w:t>
+      </w:r>
+      <w:r>
+        <w:t>UI</w:t>
+      </w:r>
+      <w:r>
+        <w:t xml:space="preserve"> (requirements gathering, prototyping, etc.)</w:t>
+      </w:r>
+    </w:p>
+    <w:p>
+      <w:pPr>
+        <w:pStyle w:val="ListParagraph"/>
+        <w:tabs>
+          <w:tab w:val="left" w:pos="2895"/>
+        </w:tabs>
+      </w:pPr>
     </w:p>
     <w:p>
       <w:pPr>
@@ -677,13 +1109,16 @@
         </w:tabs>
       </w:pPr>
       <w:r>
-        <w:t xml:space="preserve">Complete Testing: </w:t>
-      </w:r>
-      <w:proofErr w:type="spellStart"/>
-      <w:r>
-        <w:t>Team_Nag</w:t>
-      </w:r>
-      <w:proofErr w:type="spellEnd"/>
+        <w:t xml:space="preserve">Complete </w:t>
+      </w:r>
+      <w:r>
+        <w:t>Development</w:t>
+      </w:r>
+      <w:bookmarkStart w:id="0" w:name="_GoBack"/>
+      <w:bookmarkEnd w:id="0"/>
+      <w:r>
+        <w:t>: Team_NAG (ITWorks)</w:t>
+      </w:r>
     </w:p>
     <w:p>
       <w:pPr>
@@ -693,17 +1128,16 @@
         </w:tabs>
       </w:pPr>
       <w:r>
-        <w:t>T</w:t>
-      </w:r>
-      <w:r>
-        <w:t xml:space="preserve">his task is comprehensive of </w:t>
-      </w:r>
-      <w:r>
-        <w:t>the tests conducted at every stage of development</w:t>
-      </w:r>
-      <w:r>
-        <w:t>, from the requirements gathering to the production-ready version of the software.</w:t>
-      </w:r>
+        <w:t>This phase refers to the development of the features and functionalities as requested by the client.</w:t>
+      </w:r>
+    </w:p>
+    <w:p>
+      <w:pPr>
+        <w:pStyle w:val="ListParagraph"/>
+        <w:tabs>
+          <w:tab w:val="left" w:pos="2895"/>
+        </w:tabs>
+      </w:pPr>
     </w:p>
     <w:p>
       <w:pPr>
@@ -717,13 +1151,11 @@
         </w:tabs>
       </w:pPr>
       <w:r>
-        <w:t xml:space="preserve">Complete operator Training: </w:t>
-      </w:r>
-      <w:proofErr w:type="spellStart"/>
-      <w:r>
-        <w:t>Team_NAG</w:t>
-      </w:r>
-      <w:proofErr w:type="spellEnd"/>
+        <w:t>Complete Testing: Team_Nag</w:t>
+      </w:r>
+      <w:r>
+        <w:t xml:space="preserve"> (ITWorks)</w:t>
+      </w:r>
     </w:p>
     <w:p>
       <w:pPr>
@@ -733,24 +1165,25 @@
         </w:tabs>
       </w:pPr>
       <w:r>
-        <w:t xml:space="preserve">The product is designed to be user friendly and although a period of two weeks is kept in consideration to train the staff, a simple walkthrough presented by the members of </w:t>
-      </w:r>
-      <w:proofErr w:type="spellStart"/>
-      <w:r>
-        <w:t>Team_NAG</w:t>
-      </w:r>
-      <w:proofErr w:type="spellEnd"/>
-      <w:r>
-        <w:t xml:space="preserve"> should be </w:t>
-      </w:r>
-      <w:proofErr w:type="gramStart"/>
-      <w:r>
-        <w:t>sufficient</w:t>
-      </w:r>
-      <w:proofErr w:type="gramEnd"/>
-      <w:r>
-        <w:t xml:space="preserve"> to have the staff capable to operate the software efficiently.</w:t>
-      </w:r>
+        <w:t>T</w:t>
+      </w:r>
+      <w:r>
+        <w:t xml:space="preserve">his task is comprehensive of </w:t>
+      </w:r>
+      <w:r>
+        <w:t xml:space="preserve">the </w:t>
+      </w:r>
+      <w:r>
+        <w:t>all the tests effectuated on the product during  each phase of development.</w:t>
+      </w:r>
+    </w:p>
+    <w:p>
+      <w:pPr>
+        <w:pStyle w:val="ListParagraph"/>
+        <w:tabs>
+          <w:tab w:val="left" w:pos="2895"/>
+        </w:tabs>
+      </w:pPr>
     </w:p>
     <w:p>
       <w:pPr>
@@ -764,15 +1197,10 @@
         </w:tabs>
       </w:pPr>
       <w:r>
-        <w:t xml:space="preserve">Go Live: </w:t>
-      </w:r>
-      <w:proofErr w:type="spellStart"/>
-      <w:r>
-        <w:t>Team_NAG</w:t>
-      </w:r>
-      <w:proofErr w:type="spellEnd"/>
-      <w:r>
-        <w:t>, TAFESA IT Group</w:t>
+        <w:t>Complete Training: Team_NAG</w:t>
+      </w:r>
+      <w:r>
+        <w:t xml:space="preserve"> (ITWorks), TAFESA Staff</w:t>
       </w:r>
     </w:p>
     <w:p>
@@ -783,8 +1211,19 @@
         </w:tabs>
       </w:pPr>
       <w:r>
-        <w:t>The SRV will be launched and will be made available to staff and students.</w:t>
-      </w:r>
+        <w:t xml:space="preserve">The product is designed to be user friendly </w:t>
+      </w:r>
+      <w:r>
+        <w:t>and intuitive to use. This task involves a short period of time to make sure that TAFESA staff get familiar with the SRV and is ready to train and support the students.</w:t>
+      </w:r>
+    </w:p>
+    <w:p>
+      <w:pPr>
+        <w:pStyle w:val="ListParagraph"/>
+        <w:tabs>
+          <w:tab w:val="left" w:pos="2895"/>
+        </w:tabs>
+      </w:pPr>
     </w:p>
     <w:p>
       <w:pPr>
@@ -798,8 +1237,69 @@
         </w:tabs>
       </w:pPr>
       <w:r>
+        <w:t>Go Live: Team_NAG</w:t>
+      </w:r>
+      <w:r>
+        <w:t xml:space="preserve"> (ITWorks)</w:t>
+      </w:r>
+      <w:r>
+        <w:t>,</w:t>
+      </w:r>
+      <w:r>
+        <w:t xml:space="preserve"> </w:t>
+      </w:r>
+      <w:r>
+        <w:t>IT Group</w:t>
+      </w:r>
+      <w:r>
+        <w:t xml:space="preserve"> (TAFESA)</w:t>
+      </w:r>
+    </w:p>
+    <w:p>
+      <w:pPr>
+        <w:pStyle w:val="ListParagraph"/>
+        <w:tabs>
+          <w:tab w:val="left" w:pos="2895"/>
+        </w:tabs>
+      </w:pPr>
+      <w:r>
+        <w:t>Th</w:t>
+      </w:r>
+      <w:r>
+        <w:t>is task refer to the</w:t>
+      </w:r>
+      <w:r>
+        <w:t xml:space="preserve"> </w:t>
+      </w:r>
+      <w:r>
+        <w:t>official release of the SRV.</w:t>
+      </w:r>
+    </w:p>
+    <w:p>
+      <w:pPr>
+        <w:pStyle w:val="ListParagraph"/>
+        <w:tabs>
+          <w:tab w:val="left" w:pos="2895"/>
+        </w:tabs>
+      </w:pPr>
+    </w:p>
+    <w:p>
+      <w:pPr>
+        <w:pStyle w:val="ListParagraph"/>
+        <w:numPr>
+          <w:ilvl w:val="0"/>
+          <w:numId w:val="1"/>
+        </w:numPr>
+        <w:tabs>
+          <w:tab w:val="left" w:pos="2895"/>
+        </w:tabs>
+      </w:pPr>
+      <w:r>
         <w:t>Operational acceptance: TAFESA</w:t>
       </w:r>
+      <w:r>
+        <w:t xml:space="preserve"> end users.</w:t>
+      </w:r>
     </w:p>
     <w:p>
       <w:pPr>
@@ -809,15 +1309,19 @@
         </w:tabs>
       </w:pPr>
       <w:r>
-        <w:t xml:space="preserve">The SRV will be monitored for </w:t>
-      </w:r>
-      <w:proofErr w:type="gramStart"/>
-      <w:r>
-        <w:t>a period of time</w:t>
-      </w:r>
-      <w:proofErr w:type="gramEnd"/>
-      <w:r>
-        <w:t xml:space="preserve"> to ensure that the behaviour and performances in the work environment are as expected. This task will conclude with formal acceptance from TAFESA.</w:t>
+        <w:t xml:space="preserve">The SRV will be monitored for a period of time to ensure that </w:t>
+      </w:r>
+      <w:r>
+        <w:t>it behave and perform</w:t>
+      </w:r>
+      <w:r>
+        <w:t xml:space="preserve"> as expected</w:t>
+      </w:r>
+      <w:r>
+        <w:t xml:space="preserve"> in the work environment</w:t>
+      </w:r>
+      <w:r>
+        <w:t>. This task will conclude with formal acceptance from TAFESA.</w:t>
       </w:r>
     </w:p>
     <w:p>
@@ -928,7 +1432,17 @@
               <w:tabs>
                 <w:tab w:val="left" w:pos="2895"/>
               </w:tabs>
-            </w:pPr>
+              <w:jc w:val="center"/>
+            </w:pPr>
+            <w:r>
+              <w:t>19/</w:t>
+            </w:r>
+            <w:r>
+              <w:t>0</w:t>
+            </w:r>
+            <w:r>
+              <w:t>4/2019</w:t>
+            </w:r>
           </w:p>
         </w:tc>
       </w:tr>
@@ -944,7 +1458,7 @@
               </w:tabs>
             </w:pPr>
             <w:r>
-              <w:t>Complete Testing</w:t>
+              <w:t>Complete Coding</w:t>
             </w:r>
           </w:p>
         </w:tc>
@@ -957,7 +1471,11 @@
               <w:tabs>
                 <w:tab w:val="left" w:pos="2895"/>
               </w:tabs>
-            </w:pPr>
+              <w:jc w:val="center"/>
+            </w:pPr>
+            <w:r>
+              <w:t>15/08/2019</w:t>
+            </w:r>
           </w:p>
         </w:tc>
       </w:tr>
@@ -973,7 +1491,7 @@
               </w:tabs>
             </w:pPr>
             <w:r>
-              <w:t>Complete Training</w:t>
+              <w:t>Complete Testing</w:t>
             </w:r>
           </w:p>
         </w:tc>
@@ -986,7 +1504,11 @@
               <w:tabs>
                 <w:tab w:val="left" w:pos="2895"/>
               </w:tabs>
-            </w:pPr>
+              <w:jc w:val="center"/>
+            </w:pPr>
+            <w:r>
+              <w:t>01/09/2019</w:t>
+            </w:r>
           </w:p>
         </w:tc>
       </w:tr>
@@ -1002,7 +1524,7 @@
               </w:tabs>
             </w:pPr>
             <w:r>
-              <w:t>Launch</w:t>
+              <w:t>Complete Training</w:t>
             </w:r>
           </w:p>
         </w:tc>
@@ -1015,7 +1537,11 @@
               <w:tabs>
                 <w:tab w:val="left" w:pos="2895"/>
               </w:tabs>
-            </w:pPr>
+              <w:jc w:val="center"/>
+            </w:pPr>
+            <w:r>
+              <w:t>10/09/2019</w:t>
+            </w:r>
           </w:p>
         </w:tc>
       </w:tr>
@@ -1031,6 +1557,39 @@
               </w:tabs>
             </w:pPr>
             <w:r>
+              <w:t>Launch</w:t>
+            </w:r>
+          </w:p>
+        </w:tc>
+        <w:tc>
+          <w:tcPr>
+            <w:tcW w:w="4508" w:type="dxa"/>
+          </w:tcPr>
+          <w:p>
+            <w:pPr>
+              <w:tabs>
+                <w:tab w:val="left" w:pos="2895"/>
+              </w:tabs>
+              <w:jc w:val="center"/>
+            </w:pPr>
+            <w:r>
+              <w:t>15/09/2019</w:t>
+            </w:r>
+          </w:p>
+        </w:tc>
+      </w:tr>
+      <w:tr>
+        <w:tc>
+          <w:tcPr>
+            <w:tcW w:w="4508" w:type="dxa"/>
+          </w:tcPr>
+          <w:p>
+            <w:pPr>
+              <w:tabs>
+                <w:tab w:val="left" w:pos="2895"/>
+              </w:tabs>
+            </w:pPr>
+            <w:r>
               <w:t>Acceptance</w:t>
             </w:r>
           </w:p>
@@ -1044,7 +1603,11 @@
               <w:tabs>
                 <w:tab w:val="left" w:pos="2895"/>
               </w:tabs>
-            </w:pPr>
+              <w:jc w:val="center"/>
+            </w:pPr>
+            <w:r>
+              <w:t>01/10.2019</w:t>
+            </w:r>
           </w:p>
         </w:tc>
       </w:tr>
@@ -1093,41 +1656,38 @@
         </w:tabs>
       </w:pPr>
       <w:r>
-        <w:t xml:space="preserve">Every user will accede the SRV using a login name and a password encrypted </w:t>
-      </w:r>
-      <w:r>
-        <w:t>by</w:t>
-      </w:r>
-      <w:r>
-        <w:t xml:space="preserve"> a Hash Salt algorithm to ensure the safety of every user data.</w:t>
-      </w:r>
-    </w:p>
-    <w:p>
-      <w:pPr>
-        <w:tabs>
-          <w:tab w:val="left" w:pos="2895"/>
-        </w:tabs>
-      </w:pPr>
-      <w:r>
-        <w:t>Student will receive their credential upon their data will be entered in the system by the admin staff.</w:t>
-      </w:r>
-    </w:p>
-    <w:p>
-      <w:pPr>
-        <w:tabs>
-          <w:tab w:val="left" w:pos="2895"/>
-        </w:tabs>
-      </w:pPr>
-      <w:r>
-        <w:t>To allow staff members to be added to the database, a first admin will be manually inserted in the database by the developers with full privileges.</w:t>
-      </w:r>
-    </w:p>
-    <w:p>
-      <w:pPr>
-        <w:tabs>
-          <w:tab w:val="left" w:pos="2895"/>
-        </w:tabs>
-      </w:pPr>
+        <w:t>Access to the SRV will be subject to access to the TAFE Buddy System. The System will prompt the user to enter a user name and a password and will recognise the user as a student, a lecturer or an admin, thus giving access to different views.</w:t>
+      </w:r>
+    </w:p>
+    <w:p>
+      <w:pPr>
+        <w:tabs>
+          <w:tab w:val="left" w:pos="2895"/>
+        </w:tabs>
+      </w:pPr>
+      <w:r>
+        <w:t>Admin staff will have the highest privilege and will be able to add new admin staff.</w:t>
+      </w:r>
+    </w:p>
+    <w:p>
+      <w:pPr>
+        <w:tabs>
+          <w:tab w:val="left" w:pos="2895"/>
+        </w:tabs>
+      </w:pPr>
+      <w:r>
+        <w:t>The first admin will be inserted in the system manually.</w:t>
+      </w:r>
+    </w:p>
+    <w:p>
+      <w:pPr>
+        <w:tabs>
+          <w:tab w:val="left" w:pos="2895"/>
+        </w:tabs>
+      </w:pPr>
+      <w:r>
+        <w:t>No extra security misures are required ath this point.</w:t>
+      </w:r>
     </w:p>
     <w:p>
       <w:pPr>
@@ -1169,24 +1729,7 @@
         </w:tabs>
       </w:pPr>
       <w:r>
-        <w:t xml:space="preserve">The SRV will impact nearly everyone involved with the TAFESA </w:t>
-      </w:r>
-      <w:proofErr w:type="spellStart"/>
-      <w:r>
-        <w:t>ITStudies</w:t>
-      </w:r>
-      <w:proofErr w:type="spellEnd"/>
-      <w:r>
-        <w:t xml:space="preserve"> sector. To </w:t>
-      </w:r>
-      <w:r>
-        <w:t>en</w:t>
-      </w:r>
-      <w:r>
-        <w:t xml:space="preserve">sure the successful implementation of such a project, </w:t>
-      </w:r>
-      <w:r>
-        <w:t>it is fundamental that the development team, the management and the client are going to collaborate and to grant their support to the project.</w:t>
+        <w:t>The SRV will have an impact on everyone involved in the ITStudies Section of TAFESA, and some support will be required from all the stakeholders.</w:t>
       </w:r>
     </w:p>
     <w:p>
@@ -1206,121 +1749,474 @@
         <w:t>The project manager will support the development team</w:t>
       </w:r>
       <w:r>
-        <w:t>, offering guidance to complete all the tasks.</w:t>
-      </w:r>
-    </w:p>
-    <w:p>
-      <w:pPr>
-        <w:tabs>
-          <w:tab w:val="left" w:pos="2895"/>
-        </w:tabs>
-      </w:pPr>
-    </w:p>
-    <w:p>
-      <w:pPr>
-        <w:tabs>
-          <w:tab w:val="left" w:pos="2895"/>
-        </w:tabs>
-      </w:pPr>
-      <w:r>
+        <w:t>, offering guidance</w:t>
+      </w:r>
+      <w:r>
+        <w:t>, helping in the comletion of the tasks and failitating meetings and discussions.</w:t>
+      </w:r>
+    </w:p>
+    <w:p>
+      <w:pPr>
+        <w:tabs>
+          <w:tab w:val="left" w:pos="2895"/>
+        </w:tabs>
+      </w:pPr>
+    </w:p>
+    <w:p>
+      <w:pPr>
+        <w:tabs>
+          <w:tab w:val="left" w:pos="2895"/>
+        </w:tabs>
+      </w:pPr>
+      <w:r>
+        <w:t>The client will provide the requirements and continuous feedback in every stage of the development to ensure the product will comply with the requirements.</w:t>
+      </w:r>
+    </w:p>
+    <w:p>
+      <w:pPr>
+        <w:tabs>
+          <w:tab w:val="left" w:pos="2895"/>
+        </w:tabs>
+      </w:pPr>
+    </w:p>
+    <w:p>
+      <w:pPr>
+        <w:tabs>
+          <w:tab w:val="left" w:pos="2895"/>
+        </w:tabs>
+      </w:pPr>
+      <w:r>
+        <w:t>The end users will offer their perspectve and will help in defining the requirements.</w:t>
+      </w:r>
+    </w:p>
+    <w:p>
+      <w:pPr>
+        <w:tabs>
+          <w:tab w:val="left" w:pos="2895"/>
+        </w:tabs>
+      </w:pPr>
+    </w:p>
+    <w:p>
+      <w:pPr>
+        <w:tabs>
+          <w:tab w:val="left" w:pos="2895"/>
+        </w:tabs>
+      </w:pPr>
+      <w:r>
+        <w:t>Full project manger and client support is also expected for the training of the staff.</w:t>
+      </w:r>
+    </w:p>
+    <w:p>
+      <w:pPr>
+        <w:tabs>
+          <w:tab w:val="left" w:pos="2895"/>
+        </w:tabs>
+      </w:pPr>
+    </w:p>
+    <w:p>
+      <w:pPr>
+        <w:tabs>
+          <w:tab w:val="left" w:pos="2895"/>
+        </w:tabs>
+      </w:pPr>
+    </w:p>
+    <w:p>
+      <w:pPr>
+        <w:tabs>
+          <w:tab w:val="left" w:pos="2895"/>
+        </w:tabs>
+        <w:rPr>
+          <w:b/>
+        </w:rPr>
+      </w:pPr>
+      <w:r>
+        <w:rPr>
+          <w:b/>
+        </w:rPr>
+        <w:t>Listing of Hardware, Software and Facilities</w:t>
+      </w:r>
+    </w:p>
+    <w:p>
+      <w:pPr>
+        <w:tabs>
+          <w:tab w:val="left" w:pos="2895"/>
+        </w:tabs>
+        <w:rPr>
+          <w:b/>
+        </w:rPr>
+      </w:pPr>
+    </w:p>
+    <w:p>
+      <w:pPr>
+        <w:tabs>
+          <w:tab w:val="left" w:pos="2895"/>
+        </w:tabs>
+      </w:pPr>
+      <w:r>
+        <w:t>SRV requires a server to host a Nodejs application with a mySQL database.</w:t>
+      </w:r>
+    </w:p>
+    <w:p>
+      <w:pPr>
+        <w:tabs>
+          <w:tab w:val="left" w:pos="2895"/>
+        </w:tabs>
+      </w:pPr>
+      <w:r>
+        <w:t>No hardware upgrades are required.</w:t>
+      </w:r>
+    </w:p>
+    <w:p>
+      <w:pPr>
+        <w:tabs>
+          <w:tab w:val="left" w:pos="2895"/>
+        </w:tabs>
+      </w:pPr>
+      <w:r>
+        <w:t>The project will be completed within the existing facilities.</w:t>
+      </w:r>
+    </w:p>
+    <w:p>
+      <w:pPr>
+        <w:tabs>
+          <w:tab w:val="left" w:pos="2895"/>
+        </w:tabs>
+      </w:pPr>
+      <w:r>
+        <w:t xml:space="preserve">The </w:t>
+      </w:r>
+      <w:r>
+        <w:t>product is basically a website wrapped in a desktop application, so no major hardware, or software requirements are needed.</w:t>
+      </w:r>
+    </w:p>
+    <w:p>
+      <w:pPr>
+        <w:tabs>
+          <w:tab w:val="left" w:pos="2895"/>
+        </w:tabs>
+      </w:pPr>
+    </w:p>
+    <w:p>
+      <w:pPr>
+        <w:tabs>
+          <w:tab w:val="left" w:pos="2895"/>
+        </w:tabs>
+      </w:pPr>
+    </w:p>
+    <w:p>
+      <w:pPr>
+        <w:tabs>
+          <w:tab w:val="left" w:pos="2895"/>
+        </w:tabs>
+        <w:rPr>
+          <w:b/>
+        </w:rPr>
+      </w:pPr>
+    </w:p>
+    <w:p>
+      <w:pPr>
+        <w:tabs>
+          <w:tab w:val="left" w:pos="2895"/>
+        </w:tabs>
+        <w:rPr>
+          <w:b/>
+        </w:rPr>
+      </w:pPr>
+      <w:r>
+        <w:rPr>
+          <w:b/>
+        </w:rPr>
         <w:lastRenderedPageBreak/>
-        <w:t>The client will provide the requirements and continuous feedback in every stage of the development to ensure the product will comply with the requirements.</w:t>
-      </w:r>
-    </w:p>
-    <w:p>
-      <w:pPr>
-        <w:tabs>
-          <w:tab w:val="left" w:pos="2895"/>
-        </w:tabs>
-      </w:pPr>
-    </w:p>
-    <w:p>
-      <w:pPr>
-        <w:tabs>
-          <w:tab w:val="left" w:pos="2895"/>
-        </w:tabs>
-      </w:pPr>
-      <w:r>
-        <w:t>Full project manger and client support is also expected for the training of the staff.</w:t>
-      </w:r>
-    </w:p>
-    <w:p>
-      <w:pPr>
-        <w:tabs>
-          <w:tab w:val="left" w:pos="2895"/>
-        </w:tabs>
-      </w:pPr>
-    </w:p>
-    <w:p>
-      <w:pPr>
-        <w:tabs>
-          <w:tab w:val="left" w:pos="2895"/>
-        </w:tabs>
-      </w:pPr>
-    </w:p>
-    <w:p>
-      <w:pPr>
-        <w:tabs>
-          <w:tab w:val="left" w:pos="2895"/>
-        </w:tabs>
-        <w:rPr>
-          <w:b/>
-        </w:rPr>
-      </w:pPr>
-      <w:r>
-        <w:rPr>
-          <w:b/>
-        </w:rPr>
-        <w:t>Listing of Hardware, Software and Facilities</w:t>
-      </w:r>
-    </w:p>
-    <w:p>
-      <w:pPr>
-        <w:tabs>
-          <w:tab w:val="left" w:pos="2895"/>
-        </w:tabs>
-        <w:rPr>
-          <w:b/>
-        </w:rPr>
-      </w:pPr>
-    </w:p>
-    <w:p>
-      <w:pPr>
-        <w:tabs>
-          <w:tab w:val="left" w:pos="2895"/>
-        </w:tabs>
-      </w:pPr>
-      <w:r>
-        <w:t xml:space="preserve">SRV requires a server to host a Nodejs application with a </w:t>
-      </w:r>
-      <w:proofErr w:type="spellStart"/>
-      <w:r>
-        <w:t>mySQL</w:t>
-      </w:r>
-      <w:proofErr w:type="spellEnd"/>
-      <w:r>
-        <w:t xml:space="preserve"> database.</w:t>
-      </w:r>
-    </w:p>
-    <w:p>
-      <w:pPr>
-        <w:tabs>
-          <w:tab w:val="left" w:pos="2895"/>
-        </w:tabs>
-      </w:pPr>
-      <w:r>
-        <w:t>No hardware upgrades are required.</w:t>
-      </w:r>
-    </w:p>
-    <w:p>
-      <w:pPr>
-        <w:tabs>
-          <w:tab w:val="left" w:pos="2895"/>
-        </w:tabs>
-      </w:pPr>
-      <w:r>
-        <w:t>The project will be completed within the existing facilities.</w:t>
-      </w:r>
+        <w:t>Performance Monitoring</w:t>
+      </w:r>
+    </w:p>
+    <w:p>
+      <w:pPr>
+        <w:tabs>
+          <w:tab w:val="left" w:pos="2895"/>
+        </w:tabs>
+      </w:pPr>
+    </w:p>
+    <w:p>
+      <w:pPr>
+        <w:tabs>
+          <w:tab w:val="left" w:pos="2895"/>
+        </w:tabs>
+      </w:pPr>
+      <w:r>
+        <w:t xml:space="preserve">The SRV aims to give students more control over their study path and staff members new tools to keep track and verify student’s </w:t>
+      </w:r>
+      <w:r>
+        <w:t>progress</w:t>
+      </w:r>
+      <w:r>
+        <w:t>, providing functionalities for data entry, data retrieve and the production of documentation (such as parchments). This means that compared to the current system, there will be several differences.</w:t>
+      </w:r>
+    </w:p>
+    <w:p>
+      <w:pPr>
+        <w:tabs>
+          <w:tab w:val="left" w:pos="2895"/>
+        </w:tabs>
+      </w:pPr>
+      <w:r>
+        <w:t xml:space="preserve">Team_NAG, in collaboration with the TAFESA IT Group will monitor the performance of the SRV in its </w:t>
+      </w:r>
+      <w:r>
+        <w:t>operational environment.</w:t>
+      </w:r>
+    </w:p>
+    <w:p>
+      <w:pPr>
+        <w:tabs>
+          <w:tab w:val="left" w:pos="2895"/>
+        </w:tabs>
+      </w:pPr>
+      <w:r>
+        <w:t xml:space="preserve">Addendum: When student graduate they will have the possibility to apply for a parchment directly from the SRV. This </w:t>
+      </w:r>
+      <w:r>
+        <w:t>occurrence is cyclic in nature</w:t>
+      </w:r>
+      <w:r>
+        <w:t xml:space="preserve"> and </w:t>
+      </w:r>
+      <w:r>
+        <w:t>will happen every few months. The monitoring team will have to track the SRV behaviour in those occurrences.</w:t>
+      </w:r>
+    </w:p>
+    <w:p>
+      <w:pPr>
+        <w:tabs>
+          <w:tab w:val="left" w:pos="2895"/>
+        </w:tabs>
+      </w:pPr>
+    </w:p>
+    <w:p>
+      <w:pPr>
+        <w:tabs>
+          <w:tab w:val="left" w:pos="2895"/>
+        </w:tabs>
+      </w:pPr>
+      <w:r>
+        <w:t>In case any issue shou</w:t>
+      </w:r>
+      <w:r>
+        <w:t>ld</w:t>
+      </w:r>
+      <w:r>
+        <w:t xml:space="preserve"> arise, or the performances are not cosidered up to ex</w:t>
+      </w:r>
+      <w:r>
+        <w:t>pectations, ITWorks will provide all the support needed to identify the problem and find solutions.</w:t>
+      </w:r>
+    </w:p>
+    <w:p>
+      <w:pPr>
+        <w:tabs>
+          <w:tab w:val="left" w:pos="2895"/>
+        </w:tabs>
+      </w:pPr>
+    </w:p>
+    <w:p>
+      <w:pPr>
+        <w:tabs>
+          <w:tab w:val="left" w:pos="2895"/>
+        </w:tabs>
+      </w:pPr>
+    </w:p>
+    <w:p>
+      <w:pPr>
+        <w:tabs>
+          <w:tab w:val="left" w:pos="2895"/>
+        </w:tabs>
+        <w:rPr>
+          <w:b/>
+        </w:rPr>
+      </w:pPr>
+      <w:r>
+        <w:rPr>
+          <w:b/>
+        </w:rPr>
+        <w:t>Implementation Requirements</w:t>
+      </w:r>
+    </w:p>
+    <w:p>
+      <w:pPr>
+        <w:tabs>
+          <w:tab w:val="left" w:pos="2895"/>
+        </w:tabs>
+        <w:rPr>
+          <w:b/>
+        </w:rPr>
+      </w:pPr>
+    </w:p>
+    <w:p>
+      <w:pPr>
+        <w:tabs>
+          <w:tab w:val="left" w:pos="2895"/>
+        </w:tabs>
+      </w:pPr>
+      <w:r>
+        <w:t>Hardware/Software:</w:t>
+      </w:r>
+    </w:p>
+    <w:p>
+      <w:pPr>
+        <w:tabs>
+          <w:tab w:val="left" w:pos="2895"/>
+        </w:tabs>
+      </w:pPr>
+      <w:r>
+        <w:t>SRV requires a server to host a Nodejs application with a mySQL database.</w:t>
+      </w:r>
+    </w:p>
+    <w:p>
+      <w:pPr>
+        <w:tabs>
+          <w:tab w:val="left" w:pos="2895"/>
+        </w:tabs>
+      </w:pPr>
+      <w:r>
+        <w:t>Computers</w:t>
+      </w:r>
+    </w:p>
+    <w:p>
+      <w:pPr>
+        <w:tabs>
+          <w:tab w:val="left" w:pos="2895"/>
+        </w:tabs>
+      </w:pPr>
+      <w:r>
+        <w:t>Windows 10</w:t>
+      </w:r>
+    </w:p>
+    <w:p>
+      <w:pPr>
+        <w:tabs>
+          <w:tab w:val="left" w:pos="2895"/>
+        </w:tabs>
+      </w:pPr>
+      <w:r>
+        <w:t>Mobile Phone.</w:t>
+      </w:r>
+    </w:p>
+    <w:p>
+      <w:pPr>
+        <w:tabs>
+          <w:tab w:val="left" w:pos="2895"/>
+        </w:tabs>
+      </w:pPr>
+    </w:p>
+    <w:p>
+      <w:pPr>
+        <w:tabs>
+          <w:tab w:val="left" w:pos="2895"/>
+        </w:tabs>
+      </w:pPr>
+      <w:r>
+        <w:t>Personnel:</w:t>
+      </w:r>
+    </w:p>
+    <w:p>
+      <w:pPr>
+        <w:tabs>
+          <w:tab w:val="left" w:pos="2895"/>
+        </w:tabs>
+      </w:pPr>
+      <w:r>
+        <w:t>Team_NAG</w:t>
+      </w:r>
+      <w:r>
+        <w:t xml:space="preserve"> (ITWorks)</w:t>
+      </w:r>
+    </w:p>
+    <w:p>
+      <w:pPr>
+        <w:tabs>
+          <w:tab w:val="left" w:pos="2895"/>
+        </w:tabs>
+      </w:pPr>
+      <w:r>
+        <w:t>Management (ITWorks)</w:t>
+      </w:r>
+    </w:p>
+    <w:p>
+      <w:pPr>
+        <w:tabs>
+          <w:tab w:val="left" w:pos="2895"/>
+        </w:tabs>
+      </w:pPr>
+      <w:r>
+        <w:t>TAFESA IT Group</w:t>
+      </w:r>
+      <w:r>
+        <w:t>.</w:t>
+      </w:r>
+    </w:p>
+    <w:p>
+      <w:pPr>
+        <w:tabs>
+          <w:tab w:val="left" w:pos="2895"/>
+        </w:tabs>
+      </w:pPr>
+    </w:p>
+    <w:p>
+      <w:pPr>
+        <w:tabs>
+          <w:tab w:val="left" w:pos="2895"/>
+        </w:tabs>
+      </w:pPr>
+      <w:r>
+        <w:t>Facilities:</w:t>
+      </w:r>
+    </w:p>
+    <w:p>
+      <w:pPr>
+        <w:tabs>
+          <w:tab w:val="left" w:pos="2895"/>
+        </w:tabs>
+      </w:pPr>
+      <w:r>
+        <w:t>SRV will operate on the existing facilities.</w:t>
+      </w:r>
+    </w:p>
+    <w:p>
+      <w:pPr>
+        <w:tabs>
+          <w:tab w:val="left" w:pos="2895"/>
+        </w:tabs>
+      </w:pPr>
+    </w:p>
+    <w:p>
+      <w:pPr>
+        <w:tabs>
+          <w:tab w:val="left" w:pos="2895"/>
+        </w:tabs>
+      </w:pPr>
+    </w:p>
+    <w:p>
+      <w:pPr>
+        <w:tabs>
+          <w:tab w:val="left" w:pos="2895"/>
+        </w:tabs>
+        <w:rPr>
+          <w:b/>
+        </w:rPr>
+      </w:pPr>
+      <w:r>
+        <w:rPr>
+          <w:b/>
+        </w:rPr>
+        <w:t>Back Out Plan</w:t>
+      </w:r>
+    </w:p>
+    <w:p>
+      <w:pPr>
+        <w:tabs>
+          <w:tab w:val="left" w:pos="2895"/>
+        </w:tabs>
+      </w:pPr>
     </w:p>
     <w:p>
       <w:pPr>
@@ -1332,329 +2228,93 @@
         <w:t xml:space="preserve">The </w:t>
       </w:r>
       <w:r>
-        <w:t>product is basically a website wrapped in a desktop application, so no major hardware, or software requirements are needed.</w:t>
-      </w:r>
-    </w:p>
-    <w:p>
-      <w:pPr>
-        <w:tabs>
-          <w:tab w:val="left" w:pos="2895"/>
-        </w:tabs>
-      </w:pPr>
-    </w:p>
-    <w:p>
-      <w:pPr>
-        <w:tabs>
-          <w:tab w:val="left" w:pos="2895"/>
-        </w:tabs>
-      </w:pPr>
-    </w:p>
-    <w:p>
-      <w:pPr>
-        <w:tabs>
-          <w:tab w:val="left" w:pos="2895"/>
-        </w:tabs>
-        <w:rPr>
-          <w:b/>
-        </w:rPr>
-      </w:pPr>
-      <w:r>
-        <w:rPr>
-          <w:b/>
-        </w:rPr>
-        <w:t>Performance Monitoring</w:t>
-      </w:r>
-    </w:p>
-    <w:p>
-      <w:pPr>
-        <w:tabs>
-          <w:tab w:val="left" w:pos="2895"/>
-        </w:tabs>
-      </w:pPr>
-    </w:p>
-    <w:p>
-      <w:pPr>
-        <w:tabs>
-          <w:tab w:val="left" w:pos="2895"/>
-        </w:tabs>
-      </w:pPr>
-      <w:r>
-        <w:t>The SRV aims to give students more control over their study path and staff members new tools to keep track and verify student’s outcome, providing functionalities for data entry, data retrieve and the production of documentation (such as parchments).</w:t>
-      </w:r>
-      <w:r>
-        <w:t xml:space="preserve"> This means that</w:t>
-      </w:r>
-      <w:r>
-        <w:t xml:space="preserve"> compared to the current system, there will be several differences.</w:t>
-      </w:r>
-    </w:p>
-    <w:p>
-      <w:pPr>
-        <w:tabs>
-          <w:tab w:val="left" w:pos="2895"/>
-        </w:tabs>
-      </w:pPr>
-      <w:proofErr w:type="spellStart"/>
-      <w:r>
-        <w:t>Team_NAG</w:t>
-      </w:r>
-      <w:proofErr w:type="spellEnd"/>
-      <w:r>
-        <w:t>, in collaboration with the TAFESA IT Group will monitor the performance of the SRV in its everyday operations.</w:t>
-      </w:r>
-    </w:p>
-    <w:p>
-      <w:pPr>
-        <w:tabs>
-          <w:tab w:val="left" w:pos="2895"/>
-        </w:tabs>
-      </w:pPr>
-      <w:r>
-        <w:t xml:space="preserve">Addendum: When student graduate they will have the possibility to apply for a parchment directly from the SRV. This </w:t>
-      </w:r>
-      <w:r>
-        <w:t>occurrence is cyclic in nature</w:t>
-      </w:r>
-      <w:r>
-        <w:t xml:space="preserve"> and </w:t>
-      </w:r>
-      <w:r>
-        <w:t>will happen every few months. The monitoring team will have to track the SRV behaviour in those occurrences.</w:t>
-      </w:r>
-    </w:p>
-    <w:p>
-      <w:pPr>
-        <w:tabs>
-          <w:tab w:val="left" w:pos="2895"/>
-        </w:tabs>
-      </w:pPr>
-    </w:p>
-    <w:p>
-      <w:pPr>
-        <w:tabs>
-          <w:tab w:val="left" w:pos="2895"/>
-        </w:tabs>
-      </w:pPr>
-    </w:p>
-    <w:p>
-      <w:pPr>
-        <w:tabs>
-          <w:tab w:val="left" w:pos="2895"/>
-        </w:tabs>
-        <w:rPr>
-          <w:b/>
-        </w:rPr>
-      </w:pPr>
-      <w:r>
-        <w:rPr>
-          <w:b/>
-        </w:rPr>
-        <w:t>Implementation Requirements</w:t>
-      </w:r>
-    </w:p>
-    <w:p>
-      <w:pPr>
-        <w:tabs>
-          <w:tab w:val="left" w:pos="2895"/>
-        </w:tabs>
-        <w:rPr>
-          <w:b/>
-        </w:rPr>
-      </w:pPr>
-    </w:p>
-    <w:p>
-      <w:pPr>
-        <w:tabs>
-          <w:tab w:val="left" w:pos="2895"/>
-        </w:tabs>
-      </w:pPr>
-      <w:r>
-        <w:t>Hardware/Software:</w:t>
-      </w:r>
-    </w:p>
-    <w:p>
-      <w:pPr>
-        <w:tabs>
-          <w:tab w:val="left" w:pos="2895"/>
-        </w:tabs>
-      </w:pPr>
-      <w:r>
-        <w:t xml:space="preserve">SRV requires a server to host a Nodejs application with a </w:t>
-      </w:r>
-      <w:proofErr w:type="spellStart"/>
-      <w:r>
-        <w:t>mySQL</w:t>
-      </w:r>
-      <w:proofErr w:type="spellEnd"/>
-      <w:r>
-        <w:t xml:space="preserve"> database.</w:t>
-      </w:r>
-    </w:p>
-    <w:p>
-      <w:pPr>
-        <w:tabs>
-          <w:tab w:val="left" w:pos="2895"/>
-        </w:tabs>
-      </w:pPr>
-    </w:p>
-    <w:p>
-      <w:pPr>
-        <w:tabs>
-          <w:tab w:val="left" w:pos="2895"/>
-        </w:tabs>
-      </w:pPr>
-      <w:r>
-        <w:t>Personnel:</w:t>
-      </w:r>
-    </w:p>
-    <w:p>
-      <w:pPr>
-        <w:tabs>
-          <w:tab w:val="left" w:pos="2895"/>
-        </w:tabs>
-      </w:pPr>
-      <w:proofErr w:type="spellStart"/>
-      <w:r>
-        <w:t>Team_NAG</w:t>
-      </w:r>
-      <w:proofErr w:type="spellEnd"/>
-    </w:p>
-    <w:p>
-      <w:pPr>
-        <w:tabs>
-          <w:tab w:val="left" w:pos="2895"/>
-        </w:tabs>
-      </w:pPr>
-      <w:r>
-        <w:t>TAFESA IT Group</w:t>
-      </w:r>
-    </w:p>
-    <w:p>
-      <w:pPr>
-        <w:tabs>
-          <w:tab w:val="left" w:pos="2895"/>
-        </w:tabs>
-      </w:pPr>
-    </w:p>
-    <w:p>
-      <w:pPr>
-        <w:tabs>
-          <w:tab w:val="left" w:pos="2895"/>
-        </w:tabs>
-      </w:pPr>
-    </w:p>
-    <w:p>
-      <w:pPr>
-        <w:tabs>
-          <w:tab w:val="left" w:pos="2895"/>
-        </w:tabs>
-        <w:rPr>
-          <w:b/>
-        </w:rPr>
-      </w:pPr>
-      <w:r>
-        <w:rPr>
-          <w:b/>
-        </w:rPr>
-        <w:t>Back Out Plan</w:t>
-      </w:r>
-    </w:p>
-    <w:p>
-      <w:pPr>
-        <w:tabs>
-          <w:tab w:val="left" w:pos="2895"/>
-        </w:tabs>
-      </w:pPr>
-    </w:p>
-    <w:p>
-      <w:pPr>
-        <w:tabs>
-          <w:tab w:val="left" w:pos="2895"/>
-        </w:tabs>
-      </w:pPr>
-      <w:r>
-        <w:t xml:space="preserve">The </w:t>
-      </w:r>
-      <w:r>
         <w:t>SRV will initially work just for the IT Sector of TAFESA</w:t>
       </w:r>
       <w:r>
-        <w:t xml:space="preserve">. The current system will still be on and will </w:t>
-      </w:r>
-      <w:r>
-        <w:t>still take care of the functions not included in the SRV scope.</w:t>
-      </w:r>
-    </w:p>
-    <w:p>
-      <w:pPr>
-        <w:tabs>
-          <w:tab w:val="left" w:pos="2895"/>
-        </w:tabs>
-      </w:pPr>
-      <w:r>
-        <w:t>In case something goes wrong with the SRV, the previous</w:t>
-      </w:r>
-      <w:r>
-        <w:t xml:space="preserve"> system </w:t>
-      </w:r>
-      <w:r>
-        <w:t>w</w:t>
-      </w:r>
-      <w:r>
-        <w:t>ill be still in place and operative</w:t>
-      </w:r>
-      <w:r>
-        <w:t xml:space="preserve"> and will grant the operations to keep operations running.</w:t>
-      </w:r>
-    </w:p>
-    <w:p>
-      <w:pPr>
-        <w:tabs>
-          <w:tab w:val="left" w:pos="2895"/>
-        </w:tabs>
-      </w:pPr>
-    </w:p>
-    <w:p>
-      <w:pPr>
-        <w:tabs>
-          <w:tab w:val="left" w:pos="2895"/>
-        </w:tabs>
-      </w:pPr>
-    </w:p>
-    <w:p>
-      <w:pPr>
-        <w:tabs>
-          <w:tab w:val="left" w:pos="2895"/>
-        </w:tabs>
-        <w:rPr>
-          <w:b/>
-        </w:rPr>
-      </w:pPr>
-    </w:p>
-    <w:p>
-      <w:pPr>
-        <w:tabs>
-          <w:tab w:val="left" w:pos="2895"/>
-        </w:tabs>
-        <w:rPr>
-          <w:b/>
-        </w:rPr>
-      </w:pPr>
-    </w:p>
-    <w:p>
-      <w:pPr>
-        <w:tabs>
-          <w:tab w:val="left" w:pos="2895"/>
-        </w:tabs>
-        <w:rPr>
-          <w:b/>
-        </w:rPr>
-      </w:pPr>
-      <w:r>
-        <w:rPr>
-          <w:b/>
-        </w:rPr>
-        <w:lastRenderedPageBreak/>
+        <w:t xml:space="preserve">. The </w:t>
+      </w:r>
+      <w:r>
+        <w:t>system currently in use will</w:t>
+      </w:r>
+      <w:r>
+        <w:t xml:space="preserve"> still be </w:t>
+      </w:r>
+      <w:r>
+        <w:t>operative</w:t>
+      </w:r>
+      <w:r>
+        <w:t>.</w:t>
+      </w:r>
+    </w:p>
+    <w:p>
+      <w:pPr>
+        <w:tabs>
+          <w:tab w:val="left" w:pos="2895"/>
+        </w:tabs>
+      </w:pPr>
+      <w:r>
+        <w:t>In case of failure of the SRV</w:t>
+      </w:r>
+      <w:r>
+        <w:t>, the previous</w:t>
+      </w:r>
+      <w:r>
+        <w:t xml:space="preserve"> system</w:t>
+      </w:r>
+      <w:r>
+        <w:t xml:space="preserve"> can effectuate all the core operations necessary to keep TAFESA running</w:t>
+      </w:r>
+      <w:r>
+        <w:t>.</w:t>
+      </w:r>
+    </w:p>
+    <w:p>
+      <w:pPr>
+        <w:tabs>
+          <w:tab w:val="left" w:pos="2895"/>
+        </w:tabs>
+      </w:pPr>
+    </w:p>
+    <w:p>
+      <w:pPr>
+        <w:tabs>
+          <w:tab w:val="left" w:pos="2895"/>
+        </w:tabs>
+      </w:pPr>
+    </w:p>
+    <w:p>
+      <w:pPr>
+        <w:tabs>
+          <w:tab w:val="left" w:pos="2895"/>
+        </w:tabs>
+        <w:rPr>
+          <w:b/>
+        </w:rPr>
+      </w:pPr>
+    </w:p>
+    <w:p>
+      <w:pPr>
+        <w:tabs>
+          <w:tab w:val="left" w:pos="2895"/>
+        </w:tabs>
+        <w:rPr>
+          <w:b/>
+        </w:rPr>
+      </w:pPr>
+    </w:p>
+    <w:p>
+      <w:pPr>
+        <w:tabs>
+          <w:tab w:val="left" w:pos="2895"/>
+        </w:tabs>
+        <w:rPr>
+          <w:b/>
+        </w:rPr>
+      </w:pPr>
+      <w:r>
+        <w:rPr>
+          <w:b/>
+        </w:rPr>
         <w:t>Post Implementation Verification</w:t>
       </w:r>
     </w:p>
@@ -1674,70 +2334,9 @@
           <w:tab w:val="left" w:pos="2895"/>
         </w:tabs>
       </w:pPr>
-      <w:proofErr w:type="spellStart"/>
-      <w:r>
-        <w:t>Team_NAG</w:t>
-      </w:r>
-      <w:proofErr w:type="spellEnd"/>
-      <w:r>
-        <w:t xml:space="preserve"> will verify that </w:t>
-      </w:r>
-      <w:r>
-        <w:t>SRV will be able to perform all the operations required.</w:t>
-      </w:r>
-    </w:p>
-    <w:p>
-      <w:pPr>
-        <w:tabs>
-          <w:tab w:val="left" w:pos="2895"/>
-        </w:tabs>
-      </w:pPr>
-      <w:r>
-        <w:t>The SRV works for three different kind of users.</w:t>
-      </w:r>
-    </w:p>
-    <w:p>
-      <w:pPr>
-        <w:tabs>
-          <w:tab w:val="left" w:pos="2895"/>
-        </w:tabs>
-      </w:pPr>
-      <w:r>
-        <w:t>Admin: Can access the database to correctly add and remove students, lecturers and other admins. They will also be able to access students results view and can confirm or rebate parchment applications.</w:t>
-      </w:r>
-    </w:p>
-    <w:p>
-      <w:pPr>
-        <w:tabs>
-          <w:tab w:val="left" w:pos="2895"/>
-        </w:tabs>
-      </w:pPr>
-      <w:r>
-        <w:t xml:space="preserve">Lecturer: Can see student results and can request the system to generate a parchment checklist for a specific student. It can also see a list of </w:t>
-      </w:r>
-      <w:proofErr w:type="gramStart"/>
-      <w:r>
-        <w:t>students</w:t>
-      </w:r>
-      <w:proofErr w:type="gramEnd"/>
-      <w:r>
-        <w:t xml:space="preserve"> eligible fir parchment application.</w:t>
-      </w:r>
-    </w:p>
-    <w:p>
-      <w:pPr>
-        <w:tabs>
-          <w:tab w:val="left" w:pos="2895"/>
-        </w:tabs>
-      </w:pPr>
-      <w:r>
-        <w:t>Student: Has access to a personal results view. C</w:t>
-      </w:r>
-      <w:r>
-        <w:t>an also apply for a parchment once all the qualification requirements are met.</w:t>
-      </w:r>
-      <w:bookmarkStart w:id="0" w:name="_GoBack"/>
-      <w:bookmarkEnd w:id="0"/>
+      <w:r>
+        <w:t>Once the SRV will be operational, ITWorks will ensure that the product will operate  as expeceted for the three different categories of users.</w:t>
+      </w:r>
     </w:p>
     <w:sectPr>
       <w:pgSz w:w="11906" w:h="16838"/>

</xml_diff>